<commit_message>
changes in report RMSE
</commit_message>
<xml_diff>
--- a/report.docx
+++ b/report.docx
@@ -56,25 +56,12 @@
           <w:szCs w:val="28"/>
           <w:u w:val="single"/>
         </w:rPr>
-        <w:t>Non-</w:t>
-      </w:r>
-      <w:proofErr w:type="spellStart"/>
-      <w:r>
-        <w:rPr>
-          <w:rFonts w:cstheme="minorHAnsi"/>
-          <w:b/>
-          <w:bCs/>
-          <w:sz w:val="28"/>
-          <w:szCs w:val="28"/>
-          <w:u w:val="single"/>
-        </w:rPr>
-        <w:t>Personalized</w:t>
-      </w:r>
-      <w:proofErr w:type="spellEnd"/>
-    </w:p>
-    <w:p>
-      <w:pPr>
-        <w:pStyle w:val="a3"/>
+        <w:t>Non-Personalized</w:t>
+      </w:r>
+    </w:p>
+    <w:p>
+      <w:pPr>
+        <w:pStyle w:val="Paragraphedeliste"/>
         <w:numPr>
           <w:ilvl w:val="0"/>
           <w:numId w:val="1"/>
@@ -135,17 +122,58 @@
           <w:rFonts w:cstheme="minorHAnsi"/>
           <w:lang w:val="en-US"/>
         </w:rPr>
-        <w:t xml:space="preserve">The data we need </w:t>
-      </w:r>
-      <w:proofErr w:type="gramStart"/>
-      <w:r>
-        <w:rPr>
-          <w:rFonts w:cstheme="minorHAnsi"/>
-          <w:lang w:val="en-US"/>
-        </w:rPr>
-        <w:t>is:</w:t>
-      </w:r>
-      <w:proofErr w:type="gramEnd"/>
+        <w:t xml:space="preserve">The data we need is: </w:t>
+      </w:r>
+      <w:r>
+        <w:rPr>
+          <w:rFonts w:cstheme="minorHAnsi"/>
+          <w:lang w:val="en-US"/>
+        </w:rPr>
+        <w:t>b</w:t>
+      </w:r>
+      <w:r>
+        <w:rPr>
+          <w:rFonts w:cstheme="minorHAnsi"/>
+          <w:lang w:val="en-US"/>
+        </w:rPr>
+        <w:t>ooks and ratings. In the file books.csv: book_id and title. And in the file ratings.csv: book_id and rating.</w:t>
+      </w:r>
+    </w:p>
+    <w:p>
+      <w:pPr>
+        <w:rPr>
+          <w:rFonts w:cstheme="minorHAnsi"/>
+          <w:lang w:val="en-US"/>
+        </w:rPr>
+      </w:pPr>
+      <w:r>
+        <w:rPr>
+          <w:rFonts w:cstheme="minorHAnsi"/>
+          <w:lang w:val="en-US"/>
+        </w:rPr>
+        <w:t>(</w:t>
+      </w:r>
+      <w:r>
+        <w:rPr>
+          <w:rFonts w:cstheme="minorHAnsi"/>
+          <w:lang w:val="en-US"/>
+        </w:rPr>
+        <w:t>The Non-personalized algorithm</w:t>
+      </w:r>
+      <w:r>
+        <w:rPr>
+          <w:rFonts w:cstheme="minorHAnsi"/>
+          <w:lang w:val="en-US"/>
+        </w:rPr>
+        <w:t xml:space="preserve"> recommends according to the rating</w:t>
+      </w:r>
+      <w:r>
+        <w:rPr>
+          <w:rFonts w:cstheme="minorHAnsi"/>
+          <w:lang w:val="en-US"/>
+        </w:rPr>
+        <w:t>.</w:t>
+      </w:r>
       <w:r>
         <w:rPr>
           <w:rFonts w:cstheme="minorHAnsi"/>
@@ -158,95 +186,6 @@
           <w:rFonts w:cstheme="minorHAnsi"/>
           <w:lang w:val="en-US"/>
         </w:rPr>
-        <w:t>b</w:t>
-      </w:r>
-      <w:r>
-        <w:rPr>
-          <w:rFonts w:cstheme="minorHAnsi"/>
-          <w:lang w:val="en-US"/>
-        </w:rPr>
-        <w:t xml:space="preserve">ooks and ratings. In the file books.csv: </w:t>
-      </w:r>
-      <w:proofErr w:type="spellStart"/>
-      <w:r>
-        <w:rPr>
-          <w:rFonts w:cstheme="minorHAnsi"/>
-          <w:lang w:val="en-US"/>
-        </w:rPr>
-        <w:t>book_id</w:t>
-      </w:r>
-      <w:proofErr w:type="spellEnd"/>
-      <w:r>
-        <w:rPr>
-          <w:rFonts w:cstheme="minorHAnsi"/>
-          <w:lang w:val="en-US"/>
-        </w:rPr>
-        <w:t xml:space="preserve"> and title. And in the file ratings.csv: </w:t>
-      </w:r>
-      <w:proofErr w:type="spellStart"/>
-      <w:r>
-        <w:rPr>
-          <w:rFonts w:cstheme="minorHAnsi"/>
-          <w:lang w:val="en-US"/>
-        </w:rPr>
-        <w:t>book_id</w:t>
-      </w:r>
-      <w:proofErr w:type="spellEnd"/>
-      <w:r>
-        <w:rPr>
-          <w:rFonts w:cstheme="minorHAnsi"/>
-          <w:lang w:val="en-US"/>
-        </w:rPr>
-        <w:t xml:space="preserve"> and rating.</w:t>
-      </w:r>
-    </w:p>
-    <w:p>
-      <w:pPr>
-        <w:rPr>
-          <w:rFonts w:cstheme="minorHAnsi"/>
-          <w:lang w:val="en-US"/>
-        </w:rPr>
-      </w:pPr>
-      <w:r>
-        <w:rPr>
-          <w:rFonts w:cstheme="minorHAnsi"/>
-          <w:lang w:val="en-US"/>
-        </w:rPr>
-        <w:t>(</w:t>
-      </w:r>
-      <w:r>
-        <w:rPr>
-          <w:rFonts w:cstheme="minorHAnsi"/>
-          <w:lang w:val="en-US"/>
-        </w:rPr>
-        <w:t>The Non-personalized algorithm</w:t>
-      </w:r>
-      <w:r>
-        <w:rPr>
-          <w:rFonts w:cstheme="minorHAnsi"/>
-          <w:lang w:val="en-US"/>
-        </w:rPr>
-        <w:t xml:space="preserve"> recommends according to the rating</w:t>
-      </w:r>
-      <w:r>
-        <w:rPr>
-          <w:rFonts w:cstheme="minorHAnsi"/>
-          <w:lang w:val="en-US"/>
-        </w:rPr>
-        <w:t>.</w:t>
-      </w:r>
-      <w:r>
-        <w:rPr>
-          <w:rFonts w:cstheme="minorHAnsi"/>
-          <w:lang w:val="en-US"/>
-        </w:rPr>
-        <w:t xml:space="preserve"> </w:t>
-      </w:r>
-      <w:r>
-        <w:rPr>
-          <w:rFonts w:cstheme="minorHAnsi"/>
-          <w:lang w:val="en-US"/>
-        </w:rPr>
         <w:t>A</w:t>
       </w:r>
       <w:r>
@@ -304,23 +243,7 @@
           <w:rFonts w:cstheme="minorHAnsi"/>
           <w:lang w:val="en-US"/>
         </w:rPr>
-        <w:t xml:space="preserve">, </w:t>
-      </w:r>
-      <w:proofErr w:type="gramStart"/>
-      <w:r>
-        <w:rPr>
-          <w:rFonts w:cstheme="minorHAnsi"/>
-          <w:lang w:val="en-US"/>
-        </w:rPr>
-        <w:t>we’ll</w:t>
-      </w:r>
-      <w:proofErr w:type="gramEnd"/>
-      <w:r>
-        <w:rPr>
-          <w:rFonts w:cstheme="minorHAnsi"/>
-          <w:lang w:val="en-US"/>
-        </w:rPr>
-        <w:t xml:space="preserve"> also need more </w:t>
+        <w:t xml:space="preserve">, we’ll also need more </w:t>
       </w:r>
       <w:r>
         <w:rPr>
@@ -339,7 +262,7 @@
     </w:p>
     <w:p>
       <w:pPr>
-        <w:pStyle w:val="a3"/>
+        <w:pStyle w:val="Paragraphedeliste"/>
         <w:numPr>
           <w:ilvl w:val="0"/>
           <w:numId w:val="1"/>
@@ -441,39 +364,7 @@
           <w:rFonts w:cstheme="minorHAnsi"/>
           <w:lang w:val="en-US"/>
         </w:rPr>
-        <w:t xml:space="preserve">- We fixed the minimum number of voters, like in the </w:t>
-      </w:r>
-      <w:proofErr w:type="spellStart"/>
-      <w:r>
-        <w:rPr>
-          <w:rFonts w:cstheme="minorHAnsi"/>
-          <w:lang w:val="en-US"/>
-        </w:rPr>
-        <w:t>Tirgul</w:t>
-      </w:r>
-      <w:proofErr w:type="spellEnd"/>
-      <w:r>
-        <w:rPr>
-          <w:rFonts w:cstheme="minorHAnsi"/>
-          <w:lang w:val="en-US"/>
-        </w:rPr>
-        <w:t>: (</w:t>
-      </w:r>
-      <w:proofErr w:type="gramStart"/>
-      <w:r>
-        <w:rPr>
-          <w:rFonts w:cstheme="minorHAnsi"/>
-          <w:lang w:val="en-US"/>
-        </w:rPr>
-        <w:t>quantile(</w:t>
-      </w:r>
-      <w:proofErr w:type="gramEnd"/>
-      <w:r>
-        <w:rPr>
-          <w:rFonts w:cstheme="minorHAnsi"/>
-          <w:lang w:val="en-US"/>
-        </w:rPr>
-        <w:t>90)) : m</w:t>
+        <w:t>- We fixed the minimum number of voters, like in the Tirgul: (quantile(90)) : m</w:t>
       </w:r>
     </w:p>
     <w:p>
@@ -718,7 +609,7 @@
     </w:p>
     <w:p>
       <w:pPr>
-        <w:pStyle w:val="a3"/>
+        <w:pStyle w:val="Paragraphedeliste"/>
         <w:numPr>
           <w:ilvl w:val="0"/>
           <w:numId w:val="1"/>
@@ -825,7 +716,7 @@
     </w:p>
     <w:p>
       <w:pPr>
-        <w:pStyle w:val="a3"/>
+        <w:pStyle w:val="Paragraphedeliste"/>
         <w:numPr>
           <w:ilvl w:val="0"/>
           <w:numId w:val="1"/>
@@ -1035,23 +926,7 @@
           <w:rFonts w:cstheme="minorHAnsi"/>
           <w:lang w:val="en-US"/>
         </w:rPr>
-        <w:t xml:space="preserve">As an example, </w:t>
-      </w:r>
-      <w:proofErr w:type="gramStart"/>
-      <w:r>
-        <w:rPr>
-          <w:rFonts w:cstheme="minorHAnsi"/>
-          <w:lang w:val="en-US"/>
-        </w:rPr>
-        <w:t>here’s</w:t>
-      </w:r>
-      <w:proofErr w:type="gramEnd"/>
-      <w:r>
-        <w:rPr>
-          <w:rFonts w:cstheme="minorHAnsi"/>
-          <w:lang w:val="en-US"/>
-        </w:rPr>
-        <w:t xml:space="preserve"> the recommendations we got</w:t>
+        <w:t>As an example, here’s the recommendations we got</w:t>
       </w:r>
       <w:r>
         <w:rPr>
@@ -1166,7 +1041,7 @@
     </w:p>
     <w:p>
       <w:pPr>
-        <w:pStyle w:val="a3"/>
+        <w:pStyle w:val="Paragraphedeliste"/>
         <w:numPr>
           <w:ilvl w:val="0"/>
           <w:numId w:val="5"/>
@@ -1374,7 +1249,7 @@
     </w:p>
     <w:p>
       <w:pPr>
-        <w:pStyle w:val="a3"/>
+        <w:pStyle w:val="Paragraphedeliste"/>
         <w:numPr>
           <w:ilvl w:val="0"/>
           <w:numId w:val="7"/>
@@ -1522,23 +1397,12 @@
           <w:szCs w:val="28"/>
           <w:u w:val="single"/>
         </w:rPr>
-        <w:t>E</w:t>
-      </w:r>
-      <w:r>
-        <w:rPr>
-          <w:rFonts w:cstheme="minorHAnsi"/>
-          <w:b/>
-          <w:bCs/>
-          <w:sz w:val="28"/>
-          <w:szCs w:val="28"/>
-          <w:u w:val="single"/>
-        </w:rPr>
-        <w:t>valuations</w:t>
-      </w:r>
-    </w:p>
-    <w:p>
-      <w:pPr>
-        <w:pStyle w:val="a3"/>
+        <w:t>Evaluations</w:t>
+      </w:r>
+    </w:p>
+    <w:p>
+      <w:pPr>
+        <w:pStyle w:val="Paragraphedeliste"/>
         <w:numPr>
           <w:ilvl w:val="0"/>
           <w:numId w:val="7"/>
@@ -1555,30 +1419,12 @@
           <w:b/>
           <w:bCs/>
         </w:rPr>
-        <w:t xml:space="preserve">Table of </w:t>
-      </w:r>
-      <w:proofErr w:type="spellStart"/>
-      <w:r>
-        <w:rPr>
-          <w:rFonts w:cstheme="minorHAnsi"/>
-          <w:b/>
-          <w:bCs/>
-        </w:rPr>
-        <w:t>evaluations</w:t>
-      </w:r>
-      <w:proofErr w:type="spellEnd"/>
-      <w:r>
-        <w:rPr>
-          <w:rFonts w:cstheme="minorHAnsi"/>
-          <w:b/>
-          <w:bCs/>
-        </w:rPr>
-        <w:t>.</w:t>
+        <w:t>Table of evaluations.</w:t>
       </w:r>
     </w:p>
     <w:tbl>
       <w:tblPr>
-        <w:tblStyle w:val="a4"/>
+        <w:tblStyle w:val="Grilledutableau"/>
         <w:tblW w:w="10604" w:type="dxa"/>
         <w:tblLook w:val="04A0" w:firstRow="1" w:lastRow="0" w:firstColumn="1" w:lastColumn="0" w:noHBand="0" w:noVBand="1"/>
       </w:tblPr>
@@ -1614,14 +1460,12 @@
                 <w:rFonts w:cstheme="minorHAnsi"/>
               </w:rPr>
             </w:pPr>
-            <w:proofErr w:type="spellStart"/>
             <w:r>
               <w:rPr>
                 <w:rFonts w:cstheme="minorHAnsi"/>
               </w:rPr>
               <w:t>Precision_k</w:t>
             </w:r>
-            <w:proofErr w:type="spellEnd"/>
           </w:p>
         </w:tc>
         <w:tc>
@@ -1675,14 +1519,12 @@
                 <w:rFonts w:cstheme="minorHAnsi"/>
               </w:rPr>
             </w:pPr>
-            <w:proofErr w:type="spellStart"/>
             <w:r>
               <w:rPr>
                 <w:rFonts w:cstheme="minorHAnsi"/>
               </w:rPr>
               <w:t>Cosine</w:t>
             </w:r>
-            <w:proofErr w:type="spellEnd"/>
           </w:p>
         </w:tc>
         <w:tc>
@@ -1709,7 +1551,7 @@
           </w:tcPr>
           <w:p>
             <w:pPr>
-              <w:pStyle w:val="HTML"/>
+              <w:pStyle w:val="PrformatHTML"/>
               <w:shd w:val="clear" w:color="auto" w:fill="FFFFFF"/>
               <w:wordWrap w:val="0"/>
               <w:textAlignment w:val="baseline"/>
@@ -1737,25 +1579,40 @@
           </w:tcPr>
           <w:p>
             <w:pPr>
-              <w:pStyle w:val="HTML"/>
               <w:shd w:val="clear" w:color="auto" w:fill="FFFFFF"/>
+              <w:tabs>
+                <w:tab w:val="left" w:pos="916"/>
+                <w:tab w:val="left" w:pos="1832"/>
+                <w:tab w:val="left" w:pos="2748"/>
+                <w:tab w:val="left" w:pos="3664"/>
+                <w:tab w:val="left" w:pos="4580"/>
+                <w:tab w:val="left" w:pos="5496"/>
+                <w:tab w:val="left" w:pos="6412"/>
+                <w:tab w:val="left" w:pos="7328"/>
+                <w:tab w:val="left" w:pos="8244"/>
+                <w:tab w:val="left" w:pos="9160"/>
+                <w:tab w:val="left" w:pos="10076"/>
+                <w:tab w:val="left" w:pos="10992"/>
+                <w:tab w:val="left" w:pos="11908"/>
+                <w:tab w:val="left" w:pos="12824"/>
+                <w:tab w:val="left" w:pos="13740"/>
+                <w:tab w:val="left" w:pos="14656"/>
+              </w:tabs>
               <w:wordWrap w:val="0"/>
               <w:textAlignment w:val="baseline"/>
               <w:rPr>
-                <w:rFonts w:asciiTheme="minorHAnsi" w:hAnsiTheme="minorHAnsi" w:cstheme="minorHAnsi"/>
+                <w:rFonts w:eastAsia="Times New Roman" w:cstheme="minorHAnsi"/>
                 <w:color w:val="000000"/>
-                <w:sz w:val="22"/>
-                <w:szCs w:val="22"/>
+                <w:lang w:eastAsia="fr-FR"/>
               </w:rPr>
             </w:pPr>
             <w:r>
               <w:rPr>
-                <w:rFonts w:asciiTheme="minorHAnsi" w:hAnsiTheme="minorHAnsi" w:cstheme="minorHAnsi"/>
+                <w:rFonts w:eastAsia="Times New Roman" w:cstheme="minorHAnsi"/>
                 <w:color w:val="000000"/>
-                <w:sz w:val="22"/>
-                <w:szCs w:val="22"/>
+                <w:lang w:eastAsia="fr-FR"/>
               </w:rPr>
-              <w:t>1.4417771848804117</w:t>
+              <w:t>0.9176794695882072</w:t>
             </w:r>
           </w:p>
         </w:tc>
@@ -1774,19 +1631,11 @@
                 <w:rFonts w:cstheme="minorHAnsi"/>
               </w:rPr>
             </w:pPr>
-            <w:proofErr w:type="spellStart"/>
             <w:r>
               <w:rPr>
                 <w:rFonts w:cstheme="minorHAnsi"/>
               </w:rPr>
-              <w:t>Euclidian</w:t>
-            </w:r>
-            <w:proofErr w:type="spellEnd"/>
-            <w:r>
-              <w:rPr>
-                <w:rFonts w:cstheme="minorHAnsi"/>
-              </w:rPr>
-              <w:t xml:space="preserve"> </w:t>
+              <w:t xml:space="preserve">Euclidian </w:t>
             </w:r>
           </w:p>
         </w:tc>
@@ -1832,25 +1681,40 @@
           </w:tcPr>
           <w:p>
             <w:pPr>
-              <w:pStyle w:val="HTML"/>
               <w:shd w:val="clear" w:color="auto" w:fill="FFFFFF"/>
+              <w:tabs>
+                <w:tab w:val="left" w:pos="916"/>
+                <w:tab w:val="left" w:pos="1832"/>
+                <w:tab w:val="left" w:pos="2748"/>
+                <w:tab w:val="left" w:pos="3664"/>
+                <w:tab w:val="left" w:pos="4580"/>
+                <w:tab w:val="left" w:pos="5496"/>
+                <w:tab w:val="left" w:pos="6412"/>
+                <w:tab w:val="left" w:pos="7328"/>
+                <w:tab w:val="left" w:pos="8244"/>
+                <w:tab w:val="left" w:pos="9160"/>
+                <w:tab w:val="left" w:pos="10076"/>
+                <w:tab w:val="left" w:pos="10992"/>
+                <w:tab w:val="left" w:pos="11908"/>
+                <w:tab w:val="left" w:pos="12824"/>
+                <w:tab w:val="left" w:pos="13740"/>
+                <w:tab w:val="left" w:pos="14656"/>
+              </w:tabs>
               <w:wordWrap w:val="0"/>
               <w:textAlignment w:val="baseline"/>
               <w:rPr>
-                <w:rFonts w:asciiTheme="minorHAnsi" w:hAnsiTheme="minorHAnsi" w:cstheme="minorHAnsi"/>
+                <w:rFonts w:eastAsia="Times New Roman" w:cstheme="minorHAnsi"/>
                 <w:color w:val="000000"/>
-                <w:sz w:val="22"/>
-                <w:szCs w:val="22"/>
+                <w:lang w:eastAsia="fr-FR"/>
               </w:rPr>
             </w:pPr>
             <w:r>
               <w:rPr>
-                <w:rFonts w:asciiTheme="minorHAnsi" w:hAnsiTheme="minorHAnsi" w:cstheme="minorHAnsi"/>
+                <w:rFonts w:eastAsia="Times New Roman" w:cstheme="minorHAnsi"/>
                 <w:color w:val="000000"/>
-                <w:sz w:val="22"/>
-                <w:szCs w:val="22"/>
+                <w:lang w:eastAsia="fr-FR"/>
               </w:rPr>
-              <w:t>1.441315728104633</w:t>
+              <w:t>0.9168899103744533</w:t>
             </w:r>
           </w:p>
         </w:tc>
@@ -1901,7 +1765,7 @@
           </w:tcPr>
           <w:p>
             <w:pPr>
-              <w:pStyle w:val="HTML"/>
+              <w:pStyle w:val="PrformatHTML"/>
               <w:shd w:val="clear" w:color="auto" w:fill="FFFFFF"/>
               <w:wordWrap w:val="0"/>
               <w:textAlignment w:val="baseline"/>
@@ -1929,25 +1793,40 @@
           </w:tcPr>
           <w:p>
             <w:pPr>
-              <w:pStyle w:val="HTML"/>
               <w:shd w:val="clear" w:color="auto" w:fill="FFFFFF"/>
+              <w:tabs>
+                <w:tab w:val="left" w:pos="916"/>
+                <w:tab w:val="left" w:pos="1832"/>
+                <w:tab w:val="left" w:pos="2748"/>
+                <w:tab w:val="left" w:pos="3664"/>
+                <w:tab w:val="left" w:pos="4580"/>
+                <w:tab w:val="left" w:pos="5496"/>
+                <w:tab w:val="left" w:pos="6412"/>
+                <w:tab w:val="left" w:pos="7328"/>
+                <w:tab w:val="left" w:pos="8244"/>
+                <w:tab w:val="left" w:pos="9160"/>
+                <w:tab w:val="left" w:pos="10076"/>
+                <w:tab w:val="left" w:pos="10992"/>
+                <w:tab w:val="left" w:pos="11908"/>
+                <w:tab w:val="left" w:pos="12824"/>
+                <w:tab w:val="left" w:pos="13740"/>
+                <w:tab w:val="left" w:pos="14656"/>
+              </w:tabs>
               <w:wordWrap w:val="0"/>
               <w:textAlignment w:val="baseline"/>
               <w:rPr>
-                <w:rFonts w:asciiTheme="minorHAnsi" w:hAnsiTheme="minorHAnsi" w:cstheme="minorHAnsi"/>
+                <w:rFonts w:eastAsia="Times New Roman" w:cstheme="minorHAnsi"/>
                 <w:color w:val="000000"/>
-                <w:sz w:val="22"/>
-                <w:szCs w:val="22"/>
+                <w:lang w:eastAsia="fr-FR"/>
               </w:rPr>
             </w:pPr>
             <w:r>
               <w:rPr>
-                <w:rFonts w:asciiTheme="minorHAnsi" w:hAnsiTheme="minorHAnsi" w:cstheme="minorHAnsi"/>
+                <w:rFonts w:eastAsia="Times New Roman" w:cstheme="minorHAnsi"/>
                 <w:color w:val="000000"/>
-                <w:sz w:val="22"/>
-                <w:szCs w:val="22"/>
+                <w:lang w:eastAsia="fr-FR"/>
               </w:rPr>
-              <w:t>1.4423866936810168</w:t>
+              <w:t>0.9187216947055077</w:t>
             </w:r>
           </w:p>
         </w:tc>
@@ -1962,7 +1841,7 @@
     </w:p>
     <w:p>
       <w:pPr>
-        <w:pStyle w:val="a3"/>
+        <w:pStyle w:val="Paragraphedeliste"/>
         <w:numPr>
           <w:ilvl w:val="0"/>
           <w:numId w:val="7"/>
@@ -2032,23 +1911,7 @@
           <w:rFonts w:cstheme="minorHAnsi"/>
           <w:lang w:val="en-US"/>
         </w:rPr>
-        <w:t xml:space="preserve">We get a weak </w:t>
-      </w:r>
-      <w:proofErr w:type="spellStart"/>
-      <w:r>
-        <w:rPr>
-          <w:rFonts w:cstheme="minorHAnsi"/>
-          <w:lang w:val="en-US"/>
-        </w:rPr>
-        <w:t>precision_k</w:t>
-      </w:r>
-      <w:proofErr w:type="spellEnd"/>
-      <w:r>
-        <w:rPr>
-          <w:rFonts w:cstheme="minorHAnsi"/>
-          <w:lang w:val="en-US"/>
-        </w:rPr>
-        <w:t xml:space="preserve"> for every similarity. The reason to this is that the test file is very small so it can’t give us a good precision. We don’t have enough information.</w:t>
+        <w:t>We get a weak precision_k for every similarity. The reason to this is that the test file is very small so it can’t give us a good precision. We don’t have enough information.</w:t>
       </w:r>
     </w:p>
     <w:p>
@@ -2065,7 +1928,6 @@
         </w:rPr>
         <w:t xml:space="preserve">We could have got better results for ARHR, but we didn’t for the same reasons. If we had more samples in our test file, the ARHR would be better. We still get better results than </w:t>
       </w:r>
-      <w:proofErr w:type="spellStart"/>
       <w:r>
         <w:rPr>
           <w:rFonts w:cstheme="minorHAnsi"/>
@@ -2078,69 +1940,29 @@
           <w:rFonts w:cstheme="minorHAnsi"/>
           <w:lang w:val="en-US"/>
         </w:rPr>
-        <w:t>recision_k</w:t>
-      </w:r>
-      <w:proofErr w:type="spellEnd"/>
-      <w:r>
-        <w:rPr>
-          <w:rFonts w:cstheme="minorHAnsi"/>
-          <w:lang w:val="en-US"/>
-        </w:rPr>
-        <w:t xml:space="preserve"> because we </w:t>
-      </w:r>
-      <w:proofErr w:type="gramStart"/>
-      <w:r>
-        <w:rPr>
-          <w:rFonts w:cstheme="minorHAnsi"/>
-          <w:lang w:val="en-US"/>
-        </w:rPr>
-        <w:t xml:space="preserve">take into </w:t>
-      </w:r>
-      <w:r>
-        <w:rPr>
-          <w:rFonts w:cstheme="minorHAnsi"/>
-          <w:lang w:val="en-US"/>
-        </w:rPr>
-        <w:t>account</w:t>
-      </w:r>
-      <w:proofErr w:type="gramEnd"/>
-      <w:r>
-        <w:rPr>
-          <w:rFonts w:cstheme="minorHAnsi"/>
-          <w:lang w:val="en-US"/>
-        </w:rPr>
-        <w:t xml:space="preserve"> the position of the books. </w:t>
-      </w:r>
-    </w:p>
-    <w:p>
-      <w:pPr>
-        <w:rPr>
-          <w:rFonts w:cstheme="minorHAnsi"/>
-          <w:lang w:val="en-US"/>
-        </w:rPr>
-      </w:pPr>
-      <w:r>
-        <w:rPr>
-          <w:rFonts w:cstheme="minorHAnsi"/>
-          <w:lang w:val="en-US"/>
-        </w:rPr>
-        <w:t xml:space="preserve">Moreover, </w:t>
-      </w:r>
-      <w:proofErr w:type="spellStart"/>
-      <w:r>
-        <w:rPr>
-          <w:rFonts w:cstheme="minorHAnsi"/>
-          <w:lang w:val="en-US"/>
-        </w:rPr>
-        <w:t>precision_k</w:t>
-      </w:r>
-      <w:proofErr w:type="spellEnd"/>
-      <w:r>
-        <w:rPr>
-          <w:rFonts w:cstheme="minorHAnsi"/>
-          <w:lang w:val="en-US"/>
-        </w:rPr>
-        <w:t xml:space="preserve"> and ARHR, use only the top 10 recommendations that have been given.</w:t>
+        <w:t xml:space="preserve">recision_k because we take into </w:t>
+      </w:r>
+      <w:r>
+        <w:rPr>
+          <w:rFonts w:cstheme="minorHAnsi"/>
+          <w:lang w:val="en-US"/>
+        </w:rPr>
+        <w:t xml:space="preserve">account the position of the books. </w:t>
+      </w:r>
+    </w:p>
+    <w:p>
+      <w:pPr>
+        <w:rPr>
+          <w:rFonts w:cstheme="minorHAnsi"/>
+          <w:lang w:val="en-US"/>
+        </w:rPr>
+      </w:pPr>
+      <w:r>
+        <w:rPr>
+          <w:rFonts w:cstheme="minorHAnsi"/>
+          <w:lang w:val="en-US"/>
+        </w:rPr>
+        <w:t>Moreover, precision_k and ARHR, use only the top 10 recommendations that have been given.</w:t>
       </w:r>
     </w:p>
     <w:p>
@@ -2162,7 +1984,14 @@
           <w:rFonts w:cstheme="minorHAnsi"/>
           <w:lang w:val="en-US"/>
         </w:rPr>
-        <w:t>ters.</w:t>
+        <w:t>ters</w:t>
+      </w:r>
+      <w:r>
+        <w:rPr>
+          <w:rFonts w:cstheme="minorHAnsi"/>
+          <w:lang w:val="en-US"/>
+        </w:rPr>
+        <w:t xml:space="preserve">. </w:t>
       </w:r>
     </w:p>
     <w:p>
@@ -2245,7 +2074,7 @@
 <w:hdr xmlns:wpc="http://schemas.microsoft.com/office/word/2010/wordprocessingCanvas" xmlns:cx="http://schemas.microsoft.com/office/drawing/2014/chartex" xmlns:cx1="http://schemas.microsoft.com/office/drawing/2015/9/8/chartex" xmlns:cx2="http://schemas.microsoft.com/office/drawing/2015/10/21/chartex" xmlns:cx3="http://schemas.microsoft.com/office/drawing/2016/5/9/chartex" xmlns:cx4="http://schemas.microsoft.com/office/drawing/2016/5/10/chartex" xmlns:cx5="http://schemas.microsoft.com/office/drawing/2016/5/11/chartex" xmlns:cx6="http://schemas.microsoft.com/office/drawing/2016/5/12/chartex" xmlns:cx7="http://schemas.microsoft.com/office/drawing/2016/5/13/chartex" xmlns:cx8="http://schemas.microsoft.com/office/drawing/2016/5/14/chartex" xmlns:mc="http://schemas.openxmlformats.org/markup-compatibility/2006" xmlns:aink="http://schemas.microsoft.com/office/drawing/2016/ink" xmlns:am3d="http://schemas.microsoft.com/office/drawing/2017/model3d" xmlns:o="urn:schemas-microsoft-com:office:office" xmlns:r="http://schemas.openxmlformats.org/officeDocument/2006/relationships" xmlns:m="http://schemas.openxmlformats.org/officeDocument/2006/math" xmlns:v="urn:schemas-microsoft-com:vml" xmlns:wp14="http://schemas.microsoft.com/office/word/2010/wordprocessingDrawing" xmlns:wp="http://schemas.openxmlformats.org/drawingml/2006/wordprocessingDrawing" xmlns:w10="urn:schemas-microsoft-com:office:word" xmlns:w="http://schemas.openxmlformats.org/wordprocessingml/2006/main" xmlns:w14="http://schemas.microsoft.com/office/word/2010/wordml" xmlns:w15="http://schemas.microsoft.com/office/word/2012/wordml" xmlns:w16cex="http://schemas.microsoft.com/office/word/2018/wordml/cex" xmlns:w16cid="http://schemas.microsoft.com/office/word/2016/wordml/cid" xmlns:w16="http://schemas.microsoft.com/office/word/2018/wordml" xmlns:w16se="http://schemas.microsoft.com/office/word/2015/wordml/symex" xmlns:wpg="http://schemas.microsoft.com/office/word/2010/wordprocessingGroup" xmlns:wpi="http://schemas.microsoft.com/office/word/2010/wordprocessingInk" xmlns:wne="http://schemas.microsoft.com/office/word/2006/wordml" xmlns:wps="http://schemas.microsoft.com/office/word/2010/wordprocessingShape" mc:Ignorable="w14 w15 w16se w16cid w16 w16cex wp14">
   <w:p>
     <w:pPr>
-      <w:pStyle w:val="a5"/>
+      <w:pStyle w:val="En-tte"/>
       <w:rPr>
         <w:lang w:val="en-US"/>
       </w:rPr>
@@ -2277,7 +2106,7 @@
   </w:p>
   <w:p>
     <w:pPr>
-      <w:pStyle w:val="a5"/>
+      <w:pStyle w:val="En-tte"/>
       <w:rPr>
         <w:lang w:val="en-US"/>
       </w:rPr>
@@ -2303,7 +2132,7 @@
   </w:p>
   <w:p>
     <w:pPr>
-      <w:pStyle w:val="a5"/>
+      <w:pStyle w:val="En-tte"/>
       <w:rPr>
         <w:lang w:val="en-US"/>
       </w:rPr>
@@ -3448,18 +3277,18 @@
     <w:lsdException w:name="Unresolved Mention" w:semiHidden="1" w:unhideWhenUsed="1"/>
     <w:lsdException w:name="Smart Link" w:semiHidden="1" w:unhideWhenUsed="1"/>
   </w:latentStyles>
-  <w:style w:type="paragraph" w:default="1" w:styleId="a">
+  <w:style w:type="paragraph" w:default="1" w:styleId="Normal">
     <w:name w:val="Normal"/>
     <w:qFormat/>
     <w:rsid w:val="00480944"/>
   </w:style>
-  <w:style w:type="character" w:default="1" w:styleId="a0">
+  <w:style w:type="character" w:default="1" w:styleId="Policepardfaut">
     <w:name w:val="Default Paragraph Font"/>
     <w:uiPriority w:val="1"/>
     <w:semiHidden/>
     <w:unhideWhenUsed/>
   </w:style>
-  <w:style w:type="table" w:default="1" w:styleId="a1">
+  <w:style w:type="table" w:default="1" w:styleId="TableauNormal">
     <w:name w:val="Normal Table"/>
     <w:uiPriority w:val="99"/>
     <w:semiHidden/>
@@ -3474,15 +3303,15 @@
       </w:tblCellMar>
     </w:tblPr>
   </w:style>
-  <w:style w:type="numbering" w:default="1" w:styleId="a2">
+  <w:style w:type="numbering" w:default="1" w:styleId="Aucuneliste">
     <w:name w:val="No List"/>
     <w:uiPriority w:val="99"/>
     <w:semiHidden/>
     <w:unhideWhenUsed/>
   </w:style>
-  <w:style w:type="paragraph" w:styleId="a3">
+  <w:style w:type="paragraph" w:styleId="Paragraphedeliste">
     <w:name w:val="List Paragraph"/>
-    <w:basedOn w:val="a"/>
+    <w:basedOn w:val="Normal"/>
     <w:uiPriority w:val="34"/>
     <w:qFormat/>
     <w:rsid w:val="00480944"/>
@@ -3491,9 +3320,9 @@
       <w:contextualSpacing/>
     </w:pPr>
   </w:style>
-  <w:style w:type="table" w:styleId="a4">
+  <w:style w:type="table" w:styleId="Grilledutableau">
     <w:name w:val="Table Grid"/>
-    <w:basedOn w:val="a1"/>
+    <w:basedOn w:val="TableauNormal"/>
     <w:uiPriority w:val="39"/>
     <w:rsid w:val="00480944"/>
     <w:pPr>
@@ -3510,10 +3339,10 @@
       </w:tblBorders>
     </w:tblPr>
   </w:style>
-  <w:style w:type="paragraph" w:styleId="HTML">
+  <w:style w:type="paragraph" w:styleId="PrformatHTML">
     <w:name w:val="HTML Preformatted"/>
-    <w:basedOn w:val="a"/>
-    <w:link w:val="HTML0"/>
+    <w:basedOn w:val="Normal"/>
+    <w:link w:val="PrformatHTMLCar"/>
     <w:uiPriority w:val="99"/>
     <w:unhideWhenUsed/>
     <w:rsid w:val="00480944"/>
@@ -3545,10 +3374,10 @@
       <w:lang w:eastAsia="fr-FR"/>
     </w:rPr>
   </w:style>
-  <w:style w:type="character" w:customStyle="1" w:styleId="HTML0">
-    <w:name w:val="HTML מעוצב מראש תו"/>
-    <w:basedOn w:val="a0"/>
-    <w:link w:val="HTML"/>
+  <w:style w:type="character" w:customStyle="1" w:styleId="PrformatHTMLCar">
+    <w:name w:val="Préformaté HTML Car"/>
+    <w:basedOn w:val="Policepardfaut"/>
+    <w:link w:val="PrformatHTML"/>
     <w:uiPriority w:val="99"/>
     <w:rsid w:val="00480944"/>
     <w:rPr>
@@ -3558,10 +3387,10 @@
       <w:lang w:eastAsia="fr-FR"/>
     </w:rPr>
   </w:style>
-  <w:style w:type="paragraph" w:styleId="a5">
+  <w:style w:type="paragraph" w:styleId="En-tte">
     <w:name w:val="header"/>
-    <w:basedOn w:val="a"/>
-    <w:link w:val="a6"/>
+    <w:basedOn w:val="Normal"/>
+    <w:link w:val="En-tteCar"/>
     <w:uiPriority w:val="99"/>
     <w:unhideWhenUsed/>
     <w:rsid w:val="003708EA"/>
@@ -3573,17 +3402,17 @@
       <w:spacing w:after="0" w:line="240" w:lineRule="auto"/>
     </w:pPr>
   </w:style>
-  <w:style w:type="character" w:customStyle="1" w:styleId="a6">
-    <w:name w:val="כותרת עליונה תו"/>
-    <w:basedOn w:val="a0"/>
-    <w:link w:val="a5"/>
+  <w:style w:type="character" w:customStyle="1" w:styleId="En-tteCar">
+    <w:name w:val="En-tête Car"/>
+    <w:basedOn w:val="Policepardfaut"/>
+    <w:link w:val="En-tte"/>
     <w:uiPriority w:val="99"/>
     <w:rsid w:val="003708EA"/>
   </w:style>
-  <w:style w:type="paragraph" w:styleId="a7">
+  <w:style w:type="paragraph" w:styleId="Pieddepage">
     <w:name w:val="footer"/>
-    <w:basedOn w:val="a"/>
-    <w:link w:val="a8"/>
+    <w:basedOn w:val="Normal"/>
+    <w:link w:val="PieddepageCar"/>
     <w:uiPriority w:val="99"/>
     <w:unhideWhenUsed/>
     <w:rsid w:val="003708EA"/>
@@ -3595,10 +3424,10 @@
       <w:spacing w:after="0" w:line="240" w:lineRule="auto"/>
     </w:pPr>
   </w:style>
-  <w:style w:type="character" w:customStyle="1" w:styleId="a8">
-    <w:name w:val="כותרת תחתונה תו"/>
-    <w:basedOn w:val="a0"/>
-    <w:link w:val="a7"/>
+  <w:style w:type="character" w:customStyle="1" w:styleId="PieddepageCar">
+    <w:name w:val="Pied de page Car"/>
+    <w:basedOn w:val="Policepardfaut"/>
+    <w:link w:val="Pieddepage"/>
     <w:uiPriority w:val="99"/>
     <w:rsid w:val="003708EA"/>
   </w:style>

</xml_diff>